<commit_message>
Aufgaben ergänzt und Lösungen hinzugefügt
</commit_message>
<xml_diff>
--- a/doc/Aufgabenstellung.docx
+++ b/doc/Aufgabenstellung.docx
@@ -693,6 +693,80 @@
           <w:rFonts w:ascii="Arial" w:hAnsi="Arial" w:cs="Arial"/>
         </w:rPr>
       </w:pPr>
+      <w:r>
+        <w:rPr>
+          <w:rFonts w:ascii="Arial" w:hAnsi="Arial" w:cs="Arial"/>
+        </w:rPr>
+        <w:t>Für die kommenden Aufgaben nutzen Sie ein Steckbrett, auf dem Sie verschiedene Schaltungen aufbauen. Auf einem solchen Steckbrett sind die Verbindungspunkte immer entweder in einer Zeile oder Spalte miteinander verbunden, das ist in der folgenden Grafik durch die orangen Linien dargestellt. Stecken Sie den ESP32 wie in der Abbildung dargestellt auf das Steckbrett.</w:t>
+      </w:r>
+    </w:p>
+    <w:p>
+      <w:pPr>
+        <w:rPr>
+          <w:rFonts w:ascii="Arial" w:hAnsi="Arial" w:cs="Arial"/>
+        </w:rPr>
+      </w:pPr>
+    </w:p>
+    <w:p>
+      <w:pPr>
+        <w:rPr>
+          <w:rFonts w:ascii="Arial" w:hAnsi="Arial" w:cs="Arial"/>
+        </w:rPr>
+      </w:pPr>
+      <w:r>
+        <w:rPr>
+          <w:rFonts w:ascii="Arial" w:hAnsi="Arial" w:cs="Arial"/>
+          <w:noProof/>
+        </w:rPr>
+        <w:drawing>
+          <wp:inline distT="0" distB="0" distL="0" distR="0" wp14:anchorId="362856BC" wp14:editId="76E5E361">
+            <wp:extent cx="5939790" cy="3570605"/>
+            <wp:effectExtent l="0" t="0" r="3810" b="0"/>
+            <wp:docPr id="50517603" name="Grafik 1" descr="Ein Bild, das Elektronik, Elektronisches Bauteil, Elektrisches Bauelement, passives Bauelement enthält.&#10;&#10;Automatisch generierte Beschreibung"/>
+            <wp:cNvGraphicFramePr>
+              <a:graphicFrameLocks xmlns:a="http://schemas.openxmlformats.org/drawingml/2006/main" noChangeAspect="1"/>
+            </wp:cNvGraphicFramePr>
+            <a:graphic xmlns:a="http://schemas.openxmlformats.org/drawingml/2006/main">
+              <a:graphicData uri="http://schemas.openxmlformats.org/drawingml/2006/picture">
+                <pic:pic xmlns:pic="http://schemas.openxmlformats.org/drawingml/2006/picture">
+                  <pic:nvPicPr>
+                    <pic:cNvPr id="50517603" name="Grafik 1" descr="Ein Bild, das Elektronik, Elektronisches Bauteil, Elektrisches Bauelement, passives Bauelement enthält.&#10;&#10;Automatisch generierte Beschreibung"/>
+                    <pic:cNvPicPr/>
+                  </pic:nvPicPr>
+                  <pic:blipFill>
+                    <a:blip r:embed="rId7">
+                      <a:extLst>
+                        <a:ext uri="{28A0092B-C50C-407E-A947-70E740481C1C}">
+                          <a14:useLocalDpi xmlns:a14="http://schemas.microsoft.com/office/drawing/2010/main" val="0"/>
+                        </a:ext>
+                      </a:extLst>
+                    </a:blip>
+                    <a:stretch>
+                      <a:fillRect/>
+                    </a:stretch>
+                  </pic:blipFill>
+                  <pic:spPr>
+                    <a:xfrm>
+                      <a:off x="0" y="0"/>
+                      <a:ext cx="5939790" cy="3570605"/>
+                    </a:xfrm>
+                    <a:prstGeom prst="rect">
+                      <a:avLst/>
+                    </a:prstGeom>
+                  </pic:spPr>
+                </pic:pic>
+              </a:graphicData>
+            </a:graphic>
+          </wp:inline>
+        </w:drawing>
+      </w:r>
+    </w:p>
+    <w:p>
+      <w:pPr>
+        <w:rPr>
+          <w:rFonts w:ascii="Arial" w:hAnsi="Arial" w:cs="Arial"/>
+        </w:rPr>
+      </w:pPr>
     </w:p>
     <w:p>
       <w:pPr>
@@ -708,130 +782,1262 @@
         </w:rPr>
         <w:t>Aufgabe 1:</w:t>
       </w:r>
-    </w:p>
-    <w:p>
-      <w:pPr>
-        <w:rPr>
-          <w:rFonts w:ascii="Arial" w:hAnsi="Arial" w:cs="Arial"/>
-        </w:rPr>
-      </w:pPr>
-      <w:r>
-        <w:rPr>
-          <w:rFonts w:ascii="Arial" w:hAnsi="Arial" w:cs="Arial"/>
-        </w:rPr>
-        <w:t xml:space="preserve">Baue das Spiel mithilfe des Schaltplans auf dem Steckbrett auf. Nutze dafür die Bauteile aus der Stückliste und </w:t>
-      </w:r>
-      <w:r>
-        <w:rPr>
-          <w:rFonts w:ascii="Arial" w:hAnsi="Arial" w:cs="Arial"/>
-        </w:rPr>
-        <w:t>die Jumper-Leitungen zum Verbinden.</w:t>
-      </w:r>
-    </w:p>
-    <w:p>
-      <w:pPr>
-        <w:rPr>
-          <w:rFonts w:ascii="Arial" w:hAnsi="Arial" w:cs="Arial"/>
-        </w:rPr>
-      </w:pPr>
-      <w:r>
-        <w:rPr>
-          <w:rFonts w:ascii="Arial" w:hAnsi="Arial" w:cs="Arial"/>
-        </w:rPr>
-        <w:t>Tipp: Auf dem Steckbrett sind die Zeilen jeweils von A bis E und von F bis J gebrückt. Zwischen E und F ist liegt keine Verbindung!  Schließe bei den LEDs das mittlere Beinchen an Masse und das längere der äußeren beiden Beinchen an den Output für rot an.</w:t>
-      </w:r>
-    </w:p>
-    <w:p>
-      <w:pPr>
-        <w:rPr>
-          <w:rFonts w:ascii="Arial" w:hAnsi="Arial" w:cs="Arial"/>
-        </w:rPr>
-      </w:pPr>
-    </w:p>
-    <w:p>
-      <w:pPr>
-        <w:rPr>
-          <w:rStyle w:val="Hervorhebung"/>
-          <w:rFonts w:ascii="Arial" w:hAnsi="Arial" w:cs="Arial"/>
-        </w:rPr>
-      </w:pPr>
-      <w:r>
-        <w:rPr>
-          <w:rStyle w:val="Hervorhebung"/>
-          <w:rFonts w:ascii="Arial" w:hAnsi="Arial" w:cs="Arial"/>
-        </w:rPr>
-        <w:t>Aufgabe 2:</w:t>
-      </w:r>
-    </w:p>
-    <w:p>
-      <w:pPr>
-        <w:rPr>
-          <w:rStyle w:val="Hervorhebung"/>
-          <w:rFonts w:ascii="Arial" w:hAnsi="Arial" w:cs="Arial"/>
-          <w:i w:val="0"/>
-          <w:iCs w:val="0"/>
-        </w:rPr>
-      </w:pPr>
-      <w:r>
-        <w:rPr>
-          <w:rStyle w:val="Hervorhebung"/>
-          <w:rFonts w:ascii="Arial" w:hAnsi="Arial" w:cs="Arial"/>
-          <w:i w:val="0"/>
-          <w:iCs w:val="0"/>
-        </w:rPr>
-        <w:t xml:space="preserve">Überprüfe deinen Aufbau, indem du das Programm „Vier Gewinnt“ über die Arduino IDE </w:t>
-      </w:r>
-      <w:r>
-        <w:rPr>
-          <w:rStyle w:val="Hervorhebung"/>
-          <w:rFonts w:ascii="Arial" w:hAnsi="Arial" w:cs="Arial"/>
-          <w:i w:val="0"/>
-          <w:iCs w:val="0"/>
-        </w:rPr>
-        <w:t xml:space="preserve">auf deinen ESP32 hochlädst. Nun solltest du das Spiel schon </w:t>
-      </w:r>
-      <w:r>
-        <w:rPr>
-          <w:rStyle w:val="Hervorhebung"/>
-          <w:rFonts w:ascii="Arial" w:hAnsi="Arial" w:cs="Arial"/>
-          <w:i w:val="0"/>
-          <w:iCs w:val="0"/>
-        </w:rPr>
-        <w:t>normal</w:t>
-      </w:r>
-      <w:r>
-        <w:rPr>
-          <w:rStyle w:val="Hervorhebung"/>
-          <w:rFonts w:ascii="Arial" w:hAnsi="Arial" w:cs="Arial"/>
-          <w:i w:val="0"/>
-          <w:iCs w:val="0"/>
-        </w:rPr>
-        <w:t xml:space="preserve"> spielen können.</w:t>
-      </w:r>
-    </w:p>
-    <w:p>
-      <w:pPr>
-        <w:rPr>
-          <w:rStyle w:val="Hervorhebung"/>
-          <w:rFonts w:ascii="Arial" w:hAnsi="Arial" w:cs="Arial"/>
-          <w:i w:val="0"/>
-          <w:iCs w:val="0"/>
-        </w:rPr>
-      </w:pPr>
-    </w:p>
-    <w:p>
-      <w:pPr>
-        <w:rPr>
-          <w:rStyle w:val="Hervorhebung"/>
-          <w:rFonts w:ascii="Arial" w:hAnsi="Arial" w:cs="Arial"/>
-        </w:rPr>
-      </w:pPr>
-      <w:r>
-        <w:rPr>
-          <w:rStyle w:val="Hervorhebung"/>
-          <w:rFonts w:ascii="Arial" w:hAnsi="Arial" w:cs="Arial"/>
-        </w:rPr>
-        <w:t>Aufgabe 3:</w:t>
+      <w:r>
+        <w:rPr>
+          <w:rStyle w:val="Hervorhebung"/>
+          <w:rFonts w:ascii="Arial" w:hAnsi="Arial" w:cs="Arial"/>
+        </w:rPr>
+        <w:t xml:space="preserve"> Aufbau einer LED</w:t>
+      </w:r>
+    </w:p>
+    <w:p>
+      <w:pPr>
+        <w:rPr>
+          <w:rFonts w:ascii="Arial" w:hAnsi="Arial" w:cs="Arial"/>
+        </w:rPr>
+      </w:pPr>
+      <w:r>
+        <w:rPr>
+          <w:rFonts w:ascii="Arial" w:hAnsi="Arial" w:cs="Arial"/>
+        </w:rPr>
+        <w:t xml:space="preserve">In dieser Aufgabe sollen Sie Leuchtdioden (LED) kennenlernen. Wenn durch eine </w:t>
+      </w:r>
+      <w:proofErr w:type="gramStart"/>
+      <w:r>
+        <w:rPr>
+          <w:rFonts w:ascii="Arial" w:hAnsi="Arial" w:cs="Arial"/>
+        </w:rPr>
+        <w:t>LED Strom</w:t>
+      </w:r>
+      <w:proofErr w:type="gramEnd"/>
+      <w:r>
+        <w:rPr>
+          <w:rFonts w:ascii="Arial" w:hAnsi="Arial" w:cs="Arial"/>
+        </w:rPr>
+        <w:t xml:space="preserve"> fließt, leuchtet sie. Ist der Strom zu groß, brennt sie durch. Um das zu </w:t>
+      </w:r>
+      <w:r>
+        <w:rPr>
+          <w:rFonts w:ascii="Arial" w:hAnsi="Arial" w:cs="Arial"/>
+        </w:rPr>
+        <w:t>verhindern,</w:t>
+      </w:r>
+      <w:r>
+        <w:rPr>
+          <w:rFonts w:ascii="Arial" w:hAnsi="Arial" w:cs="Arial"/>
+        </w:rPr>
+        <w:t xml:space="preserve"> muss immer ein sogenannter Vorwiderstand zwischen der Stromquelle und der LED („vor der LED“) eingebaut werden. Für die folgenden Aufgaben nutzen Sie bitte immer einen 220 Ω Vorwiderstand.</w:t>
+      </w:r>
+    </w:p>
+    <w:p>
+      <w:pPr>
+        <w:rPr>
+          <w:rFonts w:ascii="Arial" w:hAnsi="Arial" w:cs="Arial"/>
+        </w:rPr>
+      </w:pPr>
+    </w:p>
+    <w:p>
+      <w:pPr>
+        <w:rPr>
+          <w:rFonts w:ascii="Arial" w:hAnsi="Arial" w:cs="Arial"/>
+        </w:rPr>
+      </w:pPr>
+      <w:r>
+        <w:rPr>
+          <w:rFonts w:ascii="Arial" w:hAnsi="Arial" w:cs="Arial"/>
+        </w:rPr>
+        <w:t>Wenn Sie die LED anschauen, fällt auf, dass sie nicht symmetrisch aufgebaut ist, sondern einer der Anschlussdrähte länger ist.</w:t>
+      </w:r>
+      <w:r>
+        <w:rPr>
+          <w:rFonts w:ascii="Arial" w:hAnsi="Arial" w:cs="Arial"/>
+        </w:rPr>
+        <w:t xml:space="preserve"> Der lange Anschlussdraht ist der Plus-Pol der LED, der kurze der Minus-Pol (an dieser Seite ist auch das Gehäuse der LED abgeflacht, auch daran können Sie die Seite unterscheiden).</w:t>
+      </w:r>
+    </w:p>
+    <w:p>
+      <w:pPr>
+        <w:rPr>
+          <w:rFonts w:ascii="Arial" w:hAnsi="Arial" w:cs="Arial"/>
+        </w:rPr>
+      </w:pPr>
+    </w:p>
+    <w:p>
+      <w:pPr>
+        <w:rPr>
+          <w:rFonts w:ascii="Arial" w:hAnsi="Arial" w:cs="Arial"/>
+        </w:rPr>
+      </w:pPr>
+      <w:r>
+        <w:rPr>
+          <w:rFonts w:ascii="Arial" w:hAnsi="Arial" w:cs="Arial"/>
+        </w:rPr>
+        <w:t>Bauen Sie die Steckbrett-Schaltung der folgenden Abbildung auf. Vom „GND“-Pin des ESP32 gehen Sie mit einer Jumper-Leitung dabei auf die blau markierte Reihe, von dem „3V3“-Pin auf die rot markierte Reihe. Sie können für spätere Schaltungen dann Ground (0V) bzw. 3,3V von diesen Reihen übernehmen.</w:t>
+      </w:r>
+    </w:p>
+    <w:p>
+      <w:pPr>
+        <w:rPr>
+          <w:rFonts w:ascii="Arial" w:hAnsi="Arial" w:cs="Arial"/>
+        </w:rPr>
+      </w:pPr>
+    </w:p>
+    <w:p>
+      <w:pPr>
+        <w:rPr>
+          <w:rFonts w:ascii="Arial" w:hAnsi="Arial" w:cs="Arial"/>
+        </w:rPr>
+      </w:pPr>
+      <w:r>
+        <w:rPr>
+          <w:rFonts w:ascii="Arial" w:hAnsi="Arial" w:cs="Arial"/>
+          <w:noProof/>
+        </w:rPr>
+        <w:drawing>
+          <wp:inline distT="0" distB="0" distL="0" distR="0" wp14:anchorId="7CC0915C" wp14:editId="48222C67">
+            <wp:extent cx="5939790" cy="3694430"/>
+            <wp:effectExtent l="0" t="0" r="3810" b="1270"/>
+            <wp:docPr id="2105845331" name="Grafik 2" descr="Ein Bild, das Elektronik, Elektronisches Bauteil, Elektrisches Bauelement, passives Bauelement enthält.&#10;&#10;Automatisch generierte Beschreibung"/>
+            <wp:cNvGraphicFramePr>
+              <a:graphicFrameLocks xmlns:a="http://schemas.openxmlformats.org/drawingml/2006/main" noChangeAspect="1"/>
+            </wp:cNvGraphicFramePr>
+            <a:graphic xmlns:a="http://schemas.openxmlformats.org/drawingml/2006/main">
+              <a:graphicData uri="http://schemas.openxmlformats.org/drawingml/2006/picture">
+                <pic:pic xmlns:pic="http://schemas.openxmlformats.org/drawingml/2006/picture">
+                  <pic:nvPicPr>
+                    <pic:cNvPr id="2105845331" name="Grafik 2" descr="Ein Bild, das Elektronik, Elektronisches Bauteil, Elektrisches Bauelement, passives Bauelement enthält.&#10;&#10;Automatisch generierte Beschreibung"/>
+                    <pic:cNvPicPr/>
+                  </pic:nvPicPr>
+                  <pic:blipFill>
+                    <a:blip r:embed="rId8">
+                      <a:extLst>
+                        <a:ext uri="{28A0092B-C50C-407E-A947-70E740481C1C}">
+                          <a14:useLocalDpi xmlns:a14="http://schemas.microsoft.com/office/drawing/2010/main" val="0"/>
+                        </a:ext>
+                      </a:extLst>
+                    </a:blip>
+                    <a:stretch>
+                      <a:fillRect/>
+                    </a:stretch>
+                  </pic:blipFill>
+                  <pic:spPr>
+                    <a:xfrm>
+                      <a:off x="0" y="0"/>
+                      <a:ext cx="5939790" cy="3694430"/>
+                    </a:xfrm>
+                    <a:prstGeom prst="rect">
+                      <a:avLst/>
+                    </a:prstGeom>
+                  </pic:spPr>
+                </pic:pic>
+              </a:graphicData>
+            </a:graphic>
+          </wp:inline>
+        </w:drawing>
+      </w:r>
+    </w:p>
+    <w:p>
+      <w:pPr>
+        <w:rPr>
+          <w:rFonts w:ascii="Arial" w:hAnsi="Arial" w:cs="Arial"/>
+        </w:rPr>
+      </w:pPr>
+    </w:p>
+    <w:p>
+      <w:pPr>
+        <w:rPr>
+          <w:rStyle w:val="Hervorhebung"/>
+          <w:rFonts w:ascii="Arial" w:hAnsi="Arial" w:cs="Arial"/>
+        </w:rPr>
+      </w:pPr>
+      <w:r>
+        <w:rPr>
+          <w:rStyle w:val="Hervorhebung"/>
+          <w:rFonts w:ascii="Arial" w:hAnsi="Arial" w:cs="Arial"/>
+        </w:rPr>
+        <w:t xml:space="preserve">Aufgabe </w:t>
+      </w:r>
+      <w:r>
+        <w:rPr>
+          <w:rStyle w:val="Hervorhebung"/>
+          <w:rFonts w:ascii="Arial" w:hAnsi="Arial" w:cs="Arial"/>
+        </w:rPr>
+        <w:t>2</w:t>
+      </w:r>
+      <w:r>
+        <w:rPr>
+          <w:rStyle w:val="Hervorhebung"/>
+          <w:rFonts w:ascii="Arial" w:hAnsi="Arial" w:cs="Arial"/>
+        </w:rPr>
+        <w:t>:</w:t>
+      </w:r>
+      <w:r>
+        <w:rPr>
+          <w:rStyle w:val="Hervorhebung"/>
+          <w:rFonts w:ascii="Arial" w:hAnsi="Arial" w:cs="Arial"/>
+        </w:rPr>
+        <w:t xml:space="preserve"> LED blinken lassen</w:t>
+      </w:r>
+    </w:p>
+    <w:p>
+      <w:pPr>
+        <w:rPr>
+          <w:rFonts w:ascii="Arial" w:hAnsi="Arial" w:cs="Arial"/>
+        </w:rPr>
+      </w:pPr>
+      <w:r>
+        <w:rPr>
+          <w:rFonts w:ascii="Arial" w:hAnsi="Arial" w:cs="Arial"/>
+        </w:rPr>
+        <w:t>Mit dem Aufbau der vorherigen Aufgabe liegt immer Spannung an der LED an und sie leuchtet immer. Wir wollen sie aber selbst ein- und ausschalten können. Dafür nutzen wir einen Ausgangspin der ESP32, den wir programmieren können. Bauen Sie als erstes diese Schaltung auf und öffnen Sie ein neues Projekt in der Arduino IDE:</w:t>
+      </w:r>
+    </w:p>
+    <w:p>
+      <w:pPr>
+        <w:rPr>
+          <w:rFonts w:ascii="Arial" w:hAnsi="Arial" w:cs="Arial"/>
+        </w:rPr>
+      </w:pPr>
+    </w:p>
+    <w:p>
+      <w:pPr>
+        <w:rPr>
+          <w:rFonts w:ascii="Arial" w:hAnsi="Arial" w:cs="Arial"/>
+        </w:rPr>
+      </w:pPr>
+      <w:r>
+        <w:rPr>
+          <w:rFonts w:ascii="Arial" w:hAnsi="Arial" w:cs="Arial"/>
+          <w:noProof/>
+        </w:rPr>
+        <w:lastRenderedPageBreak/>
+        <w:drawing>
+          <wp:inline distT="0" distB="0" distL="0" distR="0" wp14:anchorId="25B2B39E" wp14:editId="62749DD0">
+            <wp:extent cx="5939790" cy="3648710"/>
+            <wp:effectExtent l="0" t="0" r="3810" b="8890"/>
+            <wp:docPr id="838221849" name="Grafik 3" descr="Ein Bild, das Elektronik, Text, Schaltung, Elektronisches Bauteil enthält.&#10;&#10;Automatisch generierte Beschreibung"/>
+            <wp:cNvGraphicFramePr>
+              <a:graphicFrameLocks xmlns:a="http://schemas.openxmlformats.org/drawingml/2006/main" noChangeAspect="1"/>
+            </wp:cNvGraphicFramePr>
+            <a:graphic xmlns:a="http://schemas.openxmlformats.org/drawingml/2006/main">
+              <a:graphicData uri="http://schemas.openxmlformats.org/drawingml/2006/picture">
+                <pic:pic xmlns:pic="http://schemas.openxmlformats.org/drawingml/2006/picture">
+                  <pic:nvPicPr>
+                    <pic:cNvPr id="838221849" name="Grafik 3" descr="Ein Bild, das Elektronik, Text, Schaltung, Elektronisches Bauteil enthält.&#10;&#10;Automatisch generierte Beschreibung"/>
+                    <pic:cNvPicPr/>
+                  </pic:nvPicPr>
+                  <pic:blipFill>
+                    <a:blip r:embed="rId9">
+                      <a:extLst>
+                        <a:ext uri="{28A0092B-C50C-407E-A947-70E740481C1C}">
+                          <a14:useLocalDpi xmlns:a14="http://schemas.microsoft.com/office/drawing/2010/main" val="0"/>
+                        </a:ext>
+                      </a:extLst>
+                    </a:blip>
+                    <a:stretch>
+                      <a:fillRect/>
+                    </a:stretch>
+                  </pic:blipFill>
+                  <pic:spPr>
+                    <a:xfrm>
+                      <a:off x="0" y="0"/>
+                      <a:ext cx="5939790" cy="3648710"/>
+                    </a:xfrm>
+                    <a:prstGeom prst="rect">
+                      <a:avLst/>
+                    </a:prstGeom>
+                  </pic:spPr>
+                </pic:pic>
+              </a:graphicData>
+            </a:graphic>
+          </wp:inline>
+        </w:drawing>
+      </w:r>
+    </w:p>
+    <w:p>
+      <w:pPr>
+        <w:rPr>
+          <w:rFonts w:ascii="Arial" w:hAnsi="Arial" w:cs="Arial"/>
+        </w:rPr>
+      </w:pPr>
+    </w:p>
+    <w:p>
+      <w:pPr>
+        <w:rPr>
+          <w:rFonts w:ascii="Arial" w:hAnsi="Arial" w:cs="Arial"/>
+        </w:rPr>
+      </w:pPr>
+      <w:r>
+        <w:rPr>
+          <w:rFonts w:ascii="Arial" w:hAnsi="Arial" w:cs="Arial"/>
+        </w:rPr>
+        <w:t xml:space="preserve">Der Ausgang, an dem der Widerstand angeschlossen ist, ist mit „D23“ bezeichnet. Das ist der Pin mit der Nummer 23. Damit wir nicht im Programm die Nummer verwenden müssen, um die LED ansteuern zu können, „merken“ wir uns den Pin und definieren </w:t>
+      </w:r>
+      <w:r>
+        <w:rPr>
+          <w:rFonts w:ascii="Arial" w:hAnsi="Arial" w:cs="Arial"/>
+        </w:rPr>
+        <w:t xml:space="preserve">dafür eine eigne Bezeichnung. Das macht man durch </w:t>
+      </w:r>
+      <w:r>
+        <w:rPr>
+          <w:rFonts w:ascii="Abadi Extra Light" w:hAnsi="Abadi Extra Light" w:cs="Arial"/>
+          <w:i/>
+          <w:iCs/>
+        </w:rPr>
+        <w:t>#define&lt;Platzhalter&gt; &lt;Wert&gt;</w:t>
+      </w:r>
+      <w:r>
+        <w:rPr>
+          <w:rFonts w:ascii="Arial" w:hAnsi="Arial" w:cs="Arial"/>
+        </w:rPr>
+        <w:t xml:space="preserve">, dass man über die Loop- und Setup-Funktion schreiben. In diesem Fall also: </w:t>
+      </w:r>
+      <w:r>
+        <w:rPr>
+          <w:rFonts w:ascii="Abadi Extra Light" w:hAnsi="Abadi Extra Light" w:cs="Arial"/>
+          <w:i/>
+          <w:iCs/>
+        </w:rPr>
+        <w:t>#define LED 23</w:t>
+      </w:r>
+    </w:p>
+    <w:p>
+      <w:pPr>
+        <w:rPr>
+          <w:rFonts w:ascii="Arial" w:hAnsi="Arial" w:cs="Arial"/>
+        </w:rPr>
+      </w:pPr>
+    </w:p>
+    <w:p>
+      <w:pPr>
+        <w:rPr>
+          <w:rFonts w:ascii="Arial" w:hAnsi="Arial" w:cs="Arial"/>
+        </w:rPr>
+      </w:pPr>
+      <w:r>
+        <w:rPr>
+          <w:rFonts w:ascii="Arial" w:hAnsi="Arial" w:cs="Arial"/>
+        </w:rPr>
+        <w:t xml:space="preserve">Jetzt müssen wir noch konfigurieren, dass dieser Pin als </w:t>
+      </w:r>
+      <w:r>
+        <w:rPr>
+          <w:rFonts w:ascii="Arial" w:hAnsi="Arial" w:cs="Arial"/>
+        </w:rPr>
+        <w:t>Ausgang</w:t>
+      </w:r>
+      <w:r>
+        <w:rPr>
+          <w:rFonts w:ascii="Arial" w:hAnsi="Arial" w:cs="Arial"/>
+        </w:rPr>
+        <w:t xml:space="preserve"> genutzt werden soll. Das muss nur einmal beim Starten des ESP32 ausgeführt werden und wird daher in der Setup-Funktion geschrieben. Die Funktion, um einen digitalen Ein- oder Ausgang zu konfigurieren ist </w:t>
+      </w:r>
+      <w:proofErr w:type="spellStart"/>
+      <w:r>
+        <w:rPr>
+          <w:rFonts w:ascii="Abadi Extra Light" w:hAnsi="Abadi Extra Light" w:cs="Arial"/>
+          <w:i/>
+          <w:iCs/>
+        </w:rPr>
+        <w:t>pinMode</w:t>
+      </w:r>
+      <w:proofErr w:type="spellEnd"/>
+      <w:r>
+        <w:rPr>
+          <w:rFonts w:ascii="Abadi Extra Light" w:hAnsi="Abadi Extra Light" w:cs="Arial"/>
+          <w:i/>
+          <w:iCs/>
+        </w:rPr>
+        <w:t>(&lt;Pin&gt;, &lt;INPUT/OUTPUT&gt;)</w:t>
+      </w:r>
+      <w:r>
+        <w:rPr>
+          <w:rFonts w:ascii="Arial" w:hAnsi="Arial" w:cs="Arial"/>
+          <w:i/>
+          <w:iCs/>
+        </w:rPr>
+        <w:t>.</w:t>
+      </w:r>
+      <w:r>
+        <w:rPr>
+          <w:rFonts w:ascii="Arial" w:hAnsi="Arial" w:cs="Arial"/>
+        </w:rPr>
+        <w:t xml:space="preserve"> Für alle Stellen im Programm, in denen die </w:t>
+      </w:r>
+      <w:proofErr w:type="spellStart"/>
+      <w:proofErr w:type="gramStart"/>
+      <w:r>
+        <w:rPr>
+          <w:rFonts w:ascii="Arial" w:hAnsi="Arial" w:cs="Arial"/>
+        </w:rPr>
+        <w:t>Pin-Nummer</w:t>
+      </w:r>
+      <w:proofErr w:type="spellEnd"/>
+      <w:proofErr w:type="gramEnd"/>
+      <w:r>
+        <w:rPr>
+          <w:rFonts w:ascii="Arial" w:hAnsi="Arial" w:cs="Arial"/>
+        </w:rPr>
+        <w:t xml:space="preserve"> benötigt wird, können wir jetzt den Platzhalter eintragen, also:</w:t>
+      </w:r>
+    </w:p>
+    <w:p>
+      <w:pPr>
+        <w:jc w:val="center"/>
+        <w:rPr>
+          <w:rFonts w:ascii="Arial" w:hAnsi="Arial" w:cs="Arial"/>
+        </w:rPr>
+      </w:pPr>
+      <w:r>
+        <w:rPr>
+          <w:rFonts w:ascii="Arial" w:hAnsi="Arial" w:cs="Arial"/>
+        </w:rPr>
+        <w:t xml:space="preserve"> </w:t>
+      </w:r>
+    </w:p>
+    <w:p>
+      <w:pPr>
+        <w:jc w:val="center"/>
+        <w:rPr>
+          <w:rFonts w:ascii="Arial" w:hAnsi="Arial" w:cs="Arial"/>
+          <w:i/>
+          <w:iCs/>
+        </w:rPr>
+      </w:pPr>
+      <w:proofErr w:type="spellStart"/>
+      <w:proofErr w:type="gramStart"/>
+      <w:r>
+        <w:rPr>
+          <w:rFonts w:ascii="Abadi Extra Light" w:hAnsi="Abadi Extra Light" w:cs="Arial"/>
+          <w:i/>
+          <w:iCs/>
+        </w:rPr>
+        <w:t>pin</w:t>
+      </w:r>
+      <w:r>
+        <w:rPr>
+          <w:rFonts w:ascii="Abadi Extra Light" w:hAnsi="Abadi Extra Light" w:cs="Arial"/>
+          <w:i/>
+          <w:iCs/>
+        </w:rPr>
+        <w:t>M</w:t>
+      </w:r>
+      <w:r>
+        <w:rPr>
+          <w:rFonts w:ascii="Abadi Extra Light" w:hAnsi="Abadi Extra Light" w:cs="Arial"/>
+          <w:i/>
+          <w:iCs/>
+        </w:rPr>
+        <w:t>ode</w:t>
+      </w:r>
+      <w:proofErr w:type="spellEnd"/>
+      <w:r>
+        <w:rPr>
+          <w:rFonts w:ascii="Abadi Extra Light" w:hAnsi="Abadi Extra Light" w:cs="Arial"/>
+          <w:i/>
+          <w:iCs/>
+        </w:rPr>
+        <w:t>(</w:t>
+      </w:r>
+      <w:proofErr w:type="gramEnd"/>
+      <w:r>
+        <w:rPr>
+          <w:rFonts w:ascii="Abadi Extra Light" w:hAnsi="Abadi Extra Light" w:cs="Arial"/>
+          <w:i/>
+          <w:iCs/>
+        </w:rPr>
+        <w:t>LED, OUTPUT);</w:t>
+      </w:r>
+    </w:p>
+    <w:p>
+      <w:pPr>
+        <w:rPr>
+          <w:rFonts w:ascii="Arial" w:hAnsi="Arial" w:cs="Arial"/>
+        </w:rPr>
+      </w:pPr>
+    </w:p>
+    <w:p>
+      <w:pPr>
+        <w:rPr>
+          <w:rFonts w:ascii="Arial" w:hAnsi="Arial" w:cs="Arial"/>
+        </w:rPr>
+      </w:pPr>
+      <w:r>
+        <w:rPr>
+          <w:rFonts w:ascii="Arial" w:hAnsi="Arial" w:cs="Arial"/>
+        </w:rPr>
+        <w:t xml:space="preserve">Damit „weiß“ das Programm, dass dieser Pin, an den die LED über den Vorwiederstand </w:t>
+      </w:r>
+      <w:r>
+        <w:rPr>
+          <w:rFonts w:ascii="Arial" w:hAnsi="Arial" w:cs="Arial"/>
+        </w:rPr>
+        <w:t>angeschlossen</w:t>
+      </w:r>
+      <w:r>
+        <w:rPr>
+          <w:rFonts w:ascii="Arial" w:hAnsi="Arial" w:cs="Arial"/>
+        </w:rPr>
+        <w:t xml:space="preserve"> ist, einen Wert High/Low ausgeben soll. Das müssen wir im nächsten Schritt auf diesen Pin schreiben. Das soll immer wieder passieren, muss also in die loop-Funktion geschrieben werden. Wir wollen </w:t>
+      </w:r>
+      <w:proofErr w:type="gramStart"/>
+      <w:r>
+        <w:rPr>
+          <w:rFonts w:ascii="Arial" w:hAnsi="Arial" w:cs="Arial"/>
+        </w:rPr>
+        <w:t>ja einen</w:t>
+      </w:r>
+      <w:proofErr w:type="gramEnd"/>
+      <w:r>
+        <w:rPr>
+          <w:rFonts w:ascii="Arial" w:hAnsi="Arial" w:cs="Arial"/>
+        </w:rPr>
+        <w:t xml:space="preserve"> digitalen Wert schreiben auf den Ausgang, genauso heißt auch die Funktion </w:t>
+      </w:r>
+    </w:p>
+    <w:p>
+      <w:pPr>
+        <w:rPr>
+          <w:rFonts w:ascii="Arial" w:hAnsi="Arial" w:cs="Arial"/>
+        </w:rPr>
+      </w:pPr>
+    </w:p>
+    <w:p>
+      <w:pPr>
+        <w:jc w:val="center"/>
+        <w:rPr>
+          <w:rFonts w:ascii="Arial" w:hAnsi="Arial" w:cs="Arial"/>
+        </w:rPr>
+      </w:pPr>
+      <w:proofErr w:type="spellStart"/>
+      <w:proofErr w:type="gramStart"/>
+      <w:r>
+        <w:rPr>
+          <w:rFonts w:ascii="Abadi Extra Light" w:hAnsi="Abadi Extra Light" w:cs="Arial"/>
+          <w:i/>
+          <w:iCs/>
+        </w:rPr>
+        <w:t>digitalWrite</w:t>
+      </w:r>
+      <w:proofErr w:type="spellEnd"/>
+      <w:r>
+        <w:rPr>
+          <w:rFonts w:ascii="Abadi Extra Light" w:hAnsi="Abadi Extra Light" w:cs="Arial"/>
+          <w:i/>
+          <w:iCs/>
+        </w:rPr>
+        <w:t>(</w:t>
+      </w:r>
+      <w:proofErr w:type="gramEnd"/>
+      <w:r>
+        <w:rPr>
+          <w:rFonts w:ascii="Abadi Extra Light" w:hAnsi="Abadi Extra Light" w:cs="Arial"/>
+          <w:i/>
+          <w:iCs/>
+        </w:rPr>
+        <w:t>LED, HIGH);</w:t>
+      </w:r>
+    </w:p>
+    <w:p>
+      <w:pPr>
+        <w:rPr>
+          <w:rFonts w:ascii="Arial" w:hAnsi="Arial" w:cs="Arial"/>
+        </w:rPr>
+      </w:pPr>
+    </w:p>
+    <w:p>
+      <w:pPr>
+        <w:rPr>
+          <w:rFonts w:ascii="Arial" w:hAnsi="Arial" w:cs="Arial"/>
+        </w:rPr>
+      </w:pPr>
+      <w:r>
+        <w:rPr>
+          <w:rFonts w:ascii="Arial" w:hAnsi="Arial" w:cs="Arial"/>
+        </w:rPr>
+        <w:t>Damit wird die LED eingeschaltet. Um sie wieder auszus</w:t>
+      </w:r>
+      <w:r>
+        <w:rPr>
+          <w:rFonts w:ascii="Arial" w:hAnsi="Arial" w:cs="Arial"/>
+        </w:rPr>
+        <w:t>ch</w:t>
+      </w:r>
+      <w:r>
+        <w:rPr>
+          <w:rFonts w:ascii="Arial" w:hAnsi="Arial" w:cs="Arial"/>
+        </w:rPr>
+        <w:t xml:space="preserve">alten, schreibt man </w:t>
+      </w:r>
+      <w:r>
+        <w:rPr>
+          <w:rFonts w:ascii="Abadi Extra Light" w:hAnsi="Abadi Extra Light" w:cs="Arial"/>
+          <w:i/>
+          <w:iCs/>
+        </w:rPr>
+        <w:t xml:space="preserve">LOW </w:t>
+      </w:r>
+      <w:r>
+        <w:rPr>
+          <w:rFonts w:ascii="Arial" w:hAnsi="Arial" w:cs="Arial"/>
+        </w:rPr>
+        <w:t xml:space="preserve">statt </w:t>
+      </w:r>
+      <w:r>
+        <w:rPr>
+          <w:rFonts w:ascii="Abadi Extra Light" w:hAnsi="Abadi Extra Light" w:cs="Arial"/>
+          <w:i/>
+          <w:iCs/>
+        </w:rPr>
+        <w:t>HIGH</w:t>
+      </w:r>
+      <w:r>
+        <w:rPr>
+          <w:rFonts w:ascii="Arial" w:hAnsi="Arial" w:cs="Arial"/>
+        </w:rPr>
+        <w:t xml:space="preserve">. Eine blinkende LED schaltet immer zwischen an und aus – mit einem zeitlichen Versatz dazwischen. Um eine gewisse Zeit zu warten nutz man </w:t>
+      </w:r>
+    </w:p>
+    <w:p>
+      <w:pPr>
+        <w:rPr>
+          <w:rFonts w:ascii="Arial" w:hAnsi="Arial" w:cs="Arial"/>
+        </w:rPr>
+      </w:pPr>
+    </w:p>
+    <w:p>
+      <w:pPr>
+        <w:jc w:val="center"/>
+        <w:rPr>
+          <w:rFonts w:ascii="Arial" w:hAnsi="Arial" w:cs="Arial"/>
+        </w:rPr>
+      </w:pPr>
+      <w:proofErr w:type="gramStart"/>
+      <w:r>
+        <w:rPr>
+          <w:rFonts w:ascii="Abadi Extra Light" w:hAnsi="Abadi Extra Light" w:cs="Arial"/>
+          <w:i/>
+          <w:iCs/>
+        </w:rPr>
+        <w:lastRenderedPageBreak/>
+        <w:t>delay(</w:t>
+      </w:r>
+      <w:proofErr w:type="gramEnd"/>
+      <w:r>
+        <w:rPr>
+          <w:rFonts w:ascii="Abadi Extra Light" w:hAnsi="Abadi Extra Light" w:cs="Arial"/>
+          <w:i/>
+          <w:iCs/>
+        </w:rPr>
+        <w:t>&lt;Zeit in Millisekunden&gt;);</w:t>
+      </w:r>
+    </w:p>
+    <w:p>
+      <w:pPr>
+        <w:rPr>
+          <w:rFonts w:ascii="Arial" w:hAnsi="Arial" w:cs="Arial"/>
+        </w:rPr>
+      </w:pPr>
+    </w:p>
+    <w:p>
+      <w:pPr>
+        <w:rPr>
+          <w:rFonts w:ascii="Arial" w:hAnsi="Arial" w:cs="Arial"/>
+        </w:rPr>
+      </w:pPr>
+      <w:r>
+        <w:rPr>
+          <w:rFonts w:ascii="Arial" w:hAnsi="Arial" w:cs="Arial"/>
+        </w:rPr>
+        <w:t>Nutzen Sie die Funktionen, die Sie kennengelernt haben und lassen Sie die LED in regelmäßigen Zeitabständen (z.B. 2 Sekunden) blinken</w:t>
+      </w:r>
+    </w:p>
+    <w:p>
+      <w:pPr>
+        <w:rPr>
+          <w:rFonts w:ascii="Arial" w:hAnsi="Arial" w:cs="Arial"/>
+        </w:rPr>
+      </w:pPr>
+    </w:p>
+    <w:p>
+      <w:pPr>
+        <w:rPr>
+          <w:rStyle w:val="Hervorhebung"/>
+          <w:rFonts w:ascii="Arial" w:hAnsi="Arial" w:cs="Arial"/>
+        </w:rPr>
+      </w:pPr>
+      <w:r>
+        <w:rPr>
+          <w:rStyle w:val="Hervorhebung"/>
+          <w:rFonts w:ascii="Arial" w:hAnsi="Arial" w:cs="Arial"/>
+        </w:rPr>
+        <w:t xml:space="preserve">Aufgabe </w:t>
+      </w:r>
+      <w:r>
+        <w:rPr>
+          <w:rStyle w:val="Hervorhebung"/>
+          <w:rFonts w:ascii="Arial" w:hAnsi="Arial" w:cs="Arial"/>
+        </w:rPr>
+        <w:t>3</w:t>
+      </w:r>
+      <w:r>
+        <w:rPr>
+          <w:rStyle w:val="Hervorhebung"/>
+          <w:rFonts w:ascii="Arial" w:hAnsi="Arial" w:cs="Arial"/>
+        </w:rPr>
+        <w:t>:</w:t>
+      </w:r>
+    </w:p>
+    <w:p>
+      <w:pPr>
+        <w:rPr>
+          <w:rFonts w:ascii="Arial" w:hAnsi="Arial" w:cs="Arial"/>
+        </w:rPr>
+      </w:pPr>
+      <w:r>
+        <w:rPr>
+          <w:rFonts w:ascii="Arial" w:hAnsi="Arial" w:cs="Arial"/>
+        </w:rPr>
+        <w:t>So wie man einen Pin des ESP32 als digitalen Ausgang nutzen und programmieren kann, um eine Spannung auszugeben, kann man auch einen Pin dafür verwenden, um Masse zu schalten (also 0V ausgeben). Bauen Sie zuerst die folgende Schaltung auf dem Steckbrett nach:</w:t>
+      </w:r>
+    </w:p>
+    <w:p>
+      <w:pPr>
+        <w:rPr>
+          <w:rFonts w:ascii="Arial" w:hAnsi="Arial" w:cs="Arial"/>
+        </w:rPr>
+      </w:pPr>
+    </w:p>
+    <w:p>
+      <w:pPr>
+        <w:rPr>
+          <w:rFonts w:ascii="Arial" w:hAnsi="Arial" w:cs="Arial"/>
+        </w:rPr>
+      </w:pPr>
+      <w:r>
+        <w:rPr>
+          <w:rFonts w:ascii="Arial" w:hAnsi="Arial" w:cs="Arial"/>
+          <w:noProof/>
+        </w:rPr>
+        <w:drawing>
+          <wp:inline distT="0" distB="0" distL="0" distR="0" wp14:anchorId="3863E0C3" wp14:editId="0ADAEA8D">
+            <wp:extent cx="5939790" cy="3657600"/>
+            <wp:effectExtent l="0" t="0" r="3810" b="0"/>
+            <wp:docPr id="1637653745" name="Grafik 4" descr="Ein Bild, das Elektronik, Text, Elektronisches Bauteil, Elektrisches Bauelement enthält.&#10;&#10;Automatisch generierte Beschreibung"/>
+            <wp:cNvGraphicFramePr>
+              <a:graphicFrameLocks xmlns:a="http://schemas.openxmlformats.org/drawingml/2006/main" noChangeAspect="1"/>
+            </wp:cNvGraphicFramePr>
+            <a:graphic xmlns:a="http://schemas.openxmlformats.org/drawingml/2006/main">
+              <a:graphicData uri="http://schemas.openxmlformats.org/drawingml/2006/picture">
+                <pic:pic xmlns:pic="http://schemas.openxmlformats.org/drawingml/2006/picture">
+                  <pic:nvPicPr>
+                    <pic:cNvPr id="1637653745" name="Grafik 4" descr="Ein Bild, das Elektronik, Text, Elektronisches Bauteil, Elektrisches Bauelement enthält.&#10;&#10;Automatisch generierte Beschreibung"/>
+                    <pic:cNvPicPr/>
+                  </pic:nvPicPr>
+                  <pic:blipFill>
+                    <a:blip r:embed="rId10">
+                      <a:extLst>
+                        <a:ext uri="{28A0092B-C50C-407E-A947-70E740481C1C}">
+                          <a14:useLocalDpi xmlns:a14="http://schemas.microsoft.com/office/drawing/2010/main" val="0"/>
+                        </a:ext>
+                      </a:extLst>
+                    </a:blip>
+                    <a:stretch>
+                      <a:fillRect/>
+                    </a:stretch>
+                  </pic:blipFill>
+                  <pic:spPr>
+                    <a:xfrm>
+                      <a:off x="0" y="0"/>
+                      <a:ext cx="5939790" cy="3657600"/>
+                    </a:xfrm>
+                    <a:prstGeom prst="rect">
+                      <a:avLst/>
+                    </a:prstGeom>
+                  </pic:spPr>
+                </pic:pic>
+              </a:graphicData>
+            </a:graphic>
+          </wp:inline>
+        </w:drawing>
+      </w:r>
+    </w:p>
+    <w:p>
+      <w:pPr>
+        <w:rPr>
+          <w:rFonts w:ascii="Arial" w:hAnsi="Arial" w:cs="Arial"/>
+        </w:rPr>
+      </w:pPr>
+    </w:p>
+    <w:p>
+      <w:pPr>
+        <w:rPr>
+          <w:rFonts w:ascii="Arial" w:hAnsi="Arial" w:cs="Arial"/>
+        </w:rPr>
+      </w:pPr>
+      <w:r>
+        <w:rPr>
+          <w:rFonts w:ascii="Arial" w:hAnsi="Arial" w:cs="Arial"/>
+        </w:rPr>
+        <w:t>Die Masse liegt nun auf dem Pin „D22“ diesen könne</w:t>
+      </w:r>
+      <w:r>
+        <w:rPr>
+          <w:rFonts w:ascii="Arial" w:hAnsi="Arial" w:cs="Arial"/>
+        </w:rPr>
+        <w:t>n</w:t>
+      </w:r>
+      <w:r>
+        <w:rPr>
+          <w:rFonts w:ascii="Arial" w:hAnsi="Arial" w:cs="Arial"/>
+        </w:rPr>
+        <w:t xml:space="preserve"> Sie sich wieder in einem Platzhalter abspeichern, um diese</w:t>
+      </w:r>
+      <w:r>
+        <w:rPr>
+          <w:rFonts w:ascii="Arial" w:hAnsi="Arial" w:cs="Arial"/>
+        </w:rPr>
+        <w:t>n</w:t>
+      </w:r>
+      <w:r>
+        <w:rPr>
+          <w:rFonts w:ascii="Arial" w:hAnsi="Arial" w:cs="Arial"/>
+        </w:rPr>
+        <w:t xml:space="preserve"> im restlichen Programm zu verwenden. Außerdem muss dieser Pin ebenfalls in der Setup-Funktion als Ausgang konfiguriert werden. Im Anschluss </w:t>
+      </w:r>
+      <w:r>
+        <w:rPr>
+          <w:rFonts w:ascii="Arial" w:hAnsi="Arial" w:cs="Arial"/>
+        </w:rPr>
+        <w:t xml:space="preserve">können Sie </w:t>
+      </w:r>
+      <w:r>
+        <w:rPr>
+          <w:rFonts w:ascii="Arial" w:hAnsi="Arial" w:cs="Arial"/>
+        </w:rPr>
+        <w:t xml:space="preserve">diesen Pin wieder in der loop-Funktion programmieren. Um Masse zu </w:t>
+      </w:r>
+      <w:r>
+        <w:rPr>
+          <w:rFonts w:ascii="Arial" w:hAnsi="Arial" w:cs="Arial"/>
+        </w:rPr>
+        <w:t>schalten,</w:t>
+      </w:r>
+      <w:r>
+        <w:rPr>
+          <w:rFonts w:ascii="Arial" w:hAnsi="Arial" w:cs="Arial"/>
+        </w:rPr>
+        <w:t xml:space="preserve"> wird </w:t>
+      </w:r>
+      <w:r>
+        <w:rPr>
+          <w:rFonts w:ascii="Arial" w:hAnsi="Arial" w:cs="Arial"/>
+        </w:rPr>
+        <w:t>dieselbe</w:t>
+      </w:r>
+      <w:r>
+        <w:rPr>
+          <w:rFonts w:ascii="Arial" w:hAnsi="Arial" w:cs="Arial"/>
+        </w:rPr>
+        <w:t xml:space="preserve"> Funktion, wie </w:t>
+      </w:r>
+      <w:r>
+        <w:rPr>
+          <w:rFonts w:ascii="Arial" w:hAnsi="Arial" w:cs="Arial"/>
+        </w:rPr>
+        <w:t>zum Aus- und Einschalten</w:t>
+      </w:r>
+      <w:r>
+        <w:rPr>
+          <w:rFonts w:ascii="Arial" w:hAnsi="Arial" w:cs="Arial"/>
+        </w:rPr>
+        <w:t xml:space="preserve"> der LED verwendet, da es nichts anderes ist, als eine Spannung von 0V (also LED ausschalten) abzugeben. </w:t>
+      </w:r>
+      <w:r>
+        <w:rPr>
+          <w:rFonts w:ascii="Arial" w:hAnsi="Arial" w:cs="Arial"/>
+        </w:rPr>
+        <w:t>Versuchen Sie die LED wieder zum Blinken zu bekommen, indem Sie über dem Pin 23 konstant eine Spannung von 3,3V abgeben und nur über den Masse-Pin 22 die LED steuern.</w:t>
+      </w:r>
+    </w:p>
+    <w:p>
+      <w:pPr>
+        <w:rPr>
+          <w:rFonts w:ascii="Arial" w:hAnsi="Arial" w:cs="Arial"/>
+        </w:rPr>
+      </w:pPr>
+    </w:p>
+    <w:p>
+      <w:pPr>
+        <w:rPr>
+          <w:rStyle w:val="Hervorhebung"/>
+        </w:rPr>
+      </w:pPr>
+      <w:r>
+        <w:rPr>
+          <w:rStyle w:val="Hervorhebung"/>
+          <w:rFonts w:ascii="Arial" w:hAnsi="Arial" w:cs="Arial"/>
+        </w:rPr>
+        <w:t>Aufgabe 4: Eigene LED-Matrix</w:t>
+      </w:r>
+      <w:r>
+        <w:rPr>
+          <w:rStyle w:val="Hervorhebung"/>
+        </w:rPr>
+        <w:t xml:space="preserve"> </w:t>
+      </w:r>
+    </w:p>
+    <w:p>
+      <w:pPr>
+        <w:rPr>
+          <w:rFonts w:ascii="Arial" w:hAnsi="Arial" w:cs="Arial"/>
+        </w:rPr>
+      </w:pPr>
+      <w:r>
+        <w:rPr>
+          <w:rFonts w:ascii="Arial" w:hAnsi="Arial" w:cs="Arial"/>
+        </w:rPr>
+        <w:t xml:space="preserve">Da unser 4-Gewinnt Spielfeld aus 6 Spalten und 5 Reihen besteht, benötigen wir 30 LEDs. So viele programmierbare Ausgänge besitz der ESP32 allerdings nicht. Aus diesem Grund müssen wir uns mit einem „Trick“ helfen. Jede LED einer Zeile unserer eigenen LED-Matrix wird mit demselben Pin verbunden, der eine Spannung von 3,3V </w:t>
+      </w:r>
+      <w:r>
+        <w:rPr>
+          <w:rFonts w:ascii="Arial" w:hAnsi="Arial" w:cs="Arial"/>
+        </w:rPr>
+        <w:lastRenderedPageBreak/>
+        <w:t xml:space="preserve">abgibt, und jede LED einer Spalte wird mit demselben Pin verbunden, über den wird dann für die Spalte Masse schalten können. Somit brauchen wir nur 11 Pins (6 Spalten + 5 Zeilen) anstelle von 30. Wie steuert man nun einzelne LEDs auf der Matrix an? </w:t>
+      </w:r>
+    </w:p>
+    <w:p>
+      <w:pPr>
+        <w:rPr>
+          <w:rFonts w:ascii="Arial" w:hAnsi="Arial" w:cs="Arial"/>
+        </w:rPr>
+      </w:pPr>
+    </w:p>
+    <w:p>
+      <w:pPr>
+        <w:rPr>
+          <w:rFonts w:ascii="Arial" w:hAnsi="Arial" w:cs="Arial"/>
+        </w:rPr>
+      </w:pPr>
+      <w:r>
+        <w:rPr>
+          <w:rFonts w:ascii="Arial" w:hAnsi="Arial" w:cs="Arial"/>
+        </w:rPr>
+        <w:t xml:space="preserve">Das System funktioniert wie ein Graph mit einer x- und einer y-Achse. </w:t>
+      </w:r>
+      <w:r>
+        <w:rPr>
+          <w:rFonts w:ascii="Arial" w:hAnsi="Arial" w:cs="Arial"/>
+        </w:rPr>
+        <w:t>Möchte man eine bestimmte LED ansteuern schaltet man Masse auf der passenden Spalte (die x Koordinate) und die Spannung auf der Passenden Zeile (die y Koordinate). Alle anderen Spalten und Zeilen werden nicht angesteuert und aus diesem Grund leuchtet nur die gewünschte LED.</w:t>
+      </w:r>
+    </w:p>
+    <w:p>
+      <w:pPr>
+        <w:rPr>
+          <w:rFonts w:ascii="Arial" w:hAnsi="Arial" w:cs="Arial"/>
+        </w:rPr>
+      </w:pPr>
+    </w:p>
+    <w:p>
+      <w:pPr>
+        <w:rPr>
+          <w:rFonts w:ascii="Arial" w:hAnsi="Arial" w:cs="Arial"/>
+        </w:rPr>
+      </w:pPr>
+      <w:r>
+        <w:rPr>
+          <w:rFonts w:ascii="Arial" w:hAnsi="Arial" w:cs="Arial"/>
+        </w:rPr>
+        <w:t xml:space="preserve">Bauen Sie den folgenden Schaltplan auf dem Steckbrett nach. Dieser Aufbau demonstriert das Prinzip auf einer kleinen 2x2 Matrix. Dabei ist die Zeile 1 (das linke LED-Paar) mit dem Pin „D13“ verbunden und die Zeile </w:t>
+      </w:r>
+      <w:r>
+        <w:rPr>
+          <w:rFonts w:ascii="Arial" w:hAnsi="Arial" w:cs="Arial"/>
+        </w:rPr>
+        <w:t>2</w:t>
+      </w:r>
+      <w:r>
+        <w:rPr>
+          <w:rFonts w:ascii="Arial" w:hAnsi="Arial" w:cs="Arial"/>
+        </w:rPr>
+        <w:t xml:space="preserve"> mit dem Pin „D22“. Außerdem ist die erste Spalte (die beiden linken LEDs der LED-Paare) mit dem gemeinsamen Pin „D12“ und die zweite Spalte mit dem Pin „D23“ verbunden. </w:t>
+      </w:r>
+    </w:p>
+    <w:p>
+      <w:pPr>
+        <w:rPr>
+          <w:rFonts w:ascii="Arial" w:hAnsi="Arial" w:cs="Arial"/>
+        </w:rPr>
+      </w:pPr>
+    </w:p>
+    <w:p>
+      <w:pPr>
+        <w:rPr>
+          <w:rFonts w:ascii="Arial" w:hAnsi="Arial" w:cs="Arial"/>
+        </w:rPr>
+      </w:pPr>
+      <w:r>
+        <w:rPr>
+          <w:rFonts w:ascii="Arial" w:hAnsi="Arial" w:cs="Arial"/>
+          <w:noProof/>
+        </w:rPr>
+        <w:drawing>
+          <wp:inline distT="0" distB="0" distL="0" distR="0" wp14:anchorId="15CB347B" wp14:editId="15B7BEC2">
+            <wp:extent cx="5939790" cy="3833495"/>
+            <wp:effectExtent l="0" t="0" r="3810" b="0"/>
+            <wp:docPr id="149878434" name="Grafik 5" descr="Ein Bild, das Elektronik, Text, Schaltung, Elektrisches Bauelement enthält.&#10;&#10;Automatisch generierte Beschreibung"/>
+            <wp:cNvGraphicFramePr>
+              <a:graphicFrameLocks xmlns:a="http://schemas.openxmlformats.org/drawingml/2006/main" noChangeAspect="1"/>
+            </wp:cNvGraphicFramePr>
+            <a:graphic xmlns:a="http://schemas.openxmlformats.org/drawingml/2006/main">
+              <a:graphicData uri="http://schemas.openxmlformats.org/drawingml/2006/picture">
+                <pic:pic xmlns:pic="http://schemas.openxmlformats.org/drawingml/2006/picture">
+                  <pic:nvPicPr>
+                    <pic:cNvPr id="149878434" name="Grafik 5" descr="Ein Bild, das Elektronik, Text, Schaltung, Elektrisches Bauelement enthält.&#10;&#10;Automatisch generierte Beschreibung"/>
+                    <pic:cNvPicPr/>
+                  </pic:nvPicPr>
+                  <pic:blipFill>
+                    <a:blip r:embed="rId11">
+                      <a:extLst>
+                        <a:ext uri="{28A0092B-C50C-407E-A947-70E740481C1C}">
+                          <a14:useLocalDpi xmlns:a14="http://schemas.microsoft.com/office/drawing/2010/main" val="0"/>
+                        </a:ext>
+                      </a:extLst>
+                    </a:blip>
+                    <a:stretch>
+                      <a:fillRect/>
+                    </a:stretch>
+                  </pic:blipFill>
+                  <pic:spPr>
+                    <a:xfrm>
+                      <a:off x="0" y="0"/>
+                      <a:ext cx="5939790" cy="3833495"/>
+                    </a:xfrm>
+                    <a:prstGeom prst="rect">
+                      <a:avLst/>
+                    </a:prstGeom>
+                  </pic:spPr>
+                </pic:pic>
+              </a:graphicData>
+            </a:graphic>
+          </wp:inline>
+        </w:drawing>
+      </w:r>
+    </w:p>
+    <w:p>
+      <w:pPr>
+        <w:rPr>
+          <w:rFonts w:ascii="Arial" w:hAnsi="Arial" w:cs="Arial"/>
+        </w:rPr>
+      </w:pPr>
+    </w:p>
+    <w:p>
+      <w:pPr>
+        <w:rPr>
+          <w:rStyle w:val="Hervorhebung"/>
+          <w:rFonts w:ascii="Arial" w:hAnsi="Arial" w:cs="Arial"/>
+          <w:i w:val="0"/>
+          <w:iCs w:val="0"/>
+        </w:rPr>
+      </w:pPr>
+      <w:r>
+        <w:rPr>
+          <w:rStyle w:val="Hervorhebung"/>
+          <w:rFonts w:ascii="Arial" w:hAnsi="Arial" w:cs="Arial"/>
+          <w:i w:val="0"/>
+          <w:iCs w:val="0"/>
+        </w:rPr>
+        <w:t xml:space="preserve">Versuchen Sie die LED, die in der ersten Spalte und in der ersten Zeile liegt, einzuschalten, ohne das eine andere LED leuchtet. </w:t>
+      </w:r>
+    </w:p>
+    <w:p>
+      <w:pPr>
+        <w:rPr>
+          <w:rStyle w:val="Hervorhebung"/>
+          <w:rFonts w:ascii="Arial" w:hAnsi="Arial" w:cs="Arial"/>
+          <w:i w:val="0"/>
+          <w:iCs w:val="0"/>
+        </w:rPr>
+      </w:pPr>
+    </w:p>
+    <w:p>
+      <w:pPr>
+        <w:rPr>
+          <w:rStyle w:val="Hervorhebung"/>
+          <w:rFonts w:ascii="Arial" w:hAnsi="Arial" w:cs="Arial"/>
+          <w:i w:val="0"/>
+          <w:iCs w:val="0"/>
+        </w:rPr>
+      </w:pPr>
+      <w:r>
+        <w:rPr>
+          <w:rStyle w:val="Hervorhebung"/>
+          <w:rFonts w:ascii="Arial" w:hAnsi="Arial" w:cs="Arial"/>
+          <w:i w:val="0"/>
+          <w:iCs w:val="0"/>
+        </w:rPr>
+        <w:t xml:space="preserve">Beim 4-Gewinnt Spiel leuchtet allerdings nicht immer nur eine LED, sondern viele LEDs gleichzeitig. </w:t>
+      </w:r>
+      <w:r>
+        <w:rPr>
+          <w:rStyle w:val="Hervorhebung"/>
+          <w:rFonts w:ascii="Arial" w:hAnsi="Arial" w:cs="Arial"/>
+          <w:i w:val="0"/>
+          <w:iCs w:val="0"/>
+        </w:rPr>
+        <w:t>Was Passiert, wenn Sie versuchen, zwei diagonale LEDs anzusteuern (z.B. Zeile 1, Spalte 1 und Zeile 2, Spalte 2)?</w:t>
+      </w:r>
+    </w:p>
+    <w:p>
+      <w:pPr>
+        <w:rPr>
+          <w:rStyle w:val="Hervorhebung"/>
+          <w:rFonts w:ascii="Arial" w:hAnsi="Arial" w:cs="Arial"/>
+          <w:i w:val="0"/>
+          <w:iCs w:val="0"/>
+        </w:rPr>
+      </w:pPr>
+    </w:p>
+    <w:p>
+      <w:pPr>
+        <w:rPr>
+          <w:rStyle w:val="Hervorhebung"/>
+          <w:rFonts w:ascii="Arial" w:hAnsi="Arial" w:cs="Arial"/>
+          <w:i w:val="0"/>
+          <w:iCs w:val="0"/>
+        </w:rPr>
+      </w:pPr>
+      <w:r>
+        <w:rPr>
+          <w:rStyle w:val="Hervorhebung"/>
+          <w:rFonts w:ascii="Arial" w:hAnsi="Arial" w:cs="Arial"/>
+          <w:i w:val="0"/>
+          <w:iCs w:val="0"/>
+        </w:rPr>
+        <w:t xml:space="preserve">Wie Sie gemerkt haben, leuchten alle 4 LEDs auf, was auch logisch ist, wenn man näher darüber nachdenkt. Aus diesem Grund benötigen wir einen zweiten „Trick“. Wir </w:t>
+      </w:r>
+      <w:r>
+        <w:rPr>
+          <w:rStyle w:val="Hervorhebung"/>
+          <w:rFonts w:ascii="Arial" w:hAnsi="Arial" w:cs="Arial"/>
+          <w:i w:val="0"/>
+          <w:iCs w:val="0"/>
+        </w:rPr>
+        <w:lastRenderedPageBreak/>
+        <w:t xml:space="preserve">steuern nun nur jede LED einer Spalte an und schalten diese mit einer kleinen Zeitverzögerung wieder aus. Nun tun wir dasselbe für die zweite Spalte. Dadurch verhindern wir das LEDs zeitgleich leuchten, die nicht zusammen leuchten sollten. Diesen Vorgang wiederholen wir in einer so hohen Frequenz, dass unser Auge nicht wahrnimmt, dass die LEDs andauernd aus- und eingeschaltet werden. </w:t>
+      </w:r>
+      <w:r>
+        <w:rPr>
+          <w:rStyle w:val="Hervorhebung"/>
+          <w:rFonts w:ascii="Arial" w:hAnsi="Arial" w:cs="Arial"/>
+          <w:i w:val="0"/>
+          <w:iCs w:val="0"/>
+        </w:rPr>
+        <w:t>Schreiben Sie ein Programm, dass die eine LED einschaltet und für einen kurzen Moment (z.B. 1 Millisekunde) brennen lässt. Im Anschluss soll diese LED wieder ausgeschaltet werden und die LED auf derselben Diagonale soll für einen kurzen Moment leuchten. Durch die Arbeitsweise der loop-Funktion wird dieser Vorgang durchgängig wiederholt (Tipp: um das Programm zu Pausieren können Sie wieder die Funktion delay() verwenden).</w:t>
+      </w:r>
+    </w:p>
+    <w:p>
+      <w:pPr>
+        <w:rPr>
+          <w:rStyle w:val="Hervorhebung"/>
+          <w:rFonts w:ascii="Arial" w:hAnsi="Arial" w:cs="Arial"/>
+          <w:i w:val="0"/>
+          <w:iCs w:val="0"/>
+        </w:rPr>
+      </w:pPr>
+    </w:p>
+    <w:p>
+      <w:pPr>
+        <w:jc w:val="both"/>
+        <w:rPr>
+          <w:rStyle w:val="Hervorhebung"/>
+          <w:rFonts w:ascii="Arial" w:hAnsi="Arial" w:cs="Arial"/>
+          <w:i w:val="0"/>
+          <w:iCs w:val="0"/>
+        </w:rPr>
+      </w:pPr>
+      <w:r>
+        <w:rPr>
+          <w:rStyle w:val="Hervorhebung"/>
+          <w:rFonts w:ascii="Arial" w:hAnsi="Arial" w:cs="Arial"/>
+          <w:i w:val="0"/>
+          <w:iCs w:val="0"/>
+        </w:rPr>
+        <w:t xml:space="preserve">Wenn Sie das Programm richtig geschrieben haben, sollten nun nur die beiden LEDs auf derselben Diagonale zeitgleich leuchten. Dies ist aber, wie </w:t>
+      </w:r>
+      <w:r>
+        <w:rPr>
+          <w:rStyle w:val="Hervorhebung"/>
+          <w:rFonts w:ascii="Arial" w:hAnsi="Arial" w:cs="Arial"/>
+          <w:i w:val="0"/>
+          <w:iCs w:val="0"/>
+        </w:rPr>
+        <w:t xml:space="preserve">wir </w:t>
+      </w:r>
+      <w:r>
+        <w:rPr>
+          <w:rStyle w:val="Hervorhebung"/>
+          <w:rFonts w:ascii="Arial" w:hAnsi="Arial" w:cs="Arial"/>
+          <w:i w:val="0"/>
+          <w:iCs w:val="0"/>
+        </w:rPr>
+        <w:t>nun wissen, nur die halbe Wahrheit. Sie können mit der Verzögerung rumexperimentieren und testen mit welcher Frequenz unser Auge die Täuschung bemerkt.</w:t>
+      </w:r>
+    </w:p>
+    <w:p>
+      <w:pPr>
+        <w:rPr>
+          <w:rStyle w:val="Hervorhebung"/>
+          <w:rFonts w:ascii="Arial" w:hAnsi="Arial" w:cs="Arial"/>
+          <w:i w:val="0"/>
+          <w:iCs w:val="0"/>
+        </w:rPr>
+      </w:pPr>
+    </w:p>
+    <w:p>
+      <w:pPr>
+        <w:rPr>
+          <w:rStyle w:val="Hervorhebung"/>
+          <w:rFonts w:ascii="Arial" w:hAnsi="Arial" w:cs="Arial"/>
+        </w:rPr>
+      </w:pPr>
+      <w:r>
+        <w:rPr>
+          <w:rStyle w:val="Hervorhebung"/>
+          <w:rFonts w:ascii="Arial" w:hAnsi="Arial" w:cs="Arial"/>
+        </w:rPr>
+        <w:t xml:space="preserve">Aufgabe </w:t>
+      </w:r>
+      <w:r>
+        <w:rPr>
+          <w:rStyle w:val="Hervorhebung"/>
+          <w:rFonts w:ascii="Arial" w:hAnsi="Arial" w:cs="Arial"/>
+        </w:rPr>
+        <w:t>5</w:t>
+      </w:r>
+      <w:r>
+        <w:rPr>
+          <w:rStyle w:val="Hervorhebung"/>
+          <w:rFonts w:ascii="Arial" w:hAnsi="Arial" w:cs="Arial"/>
+        </w:rPr>
+        <w:t>:</w:t>
+      </w:r>
+      <w:r>
+        <w:rPr>
+          <w:rStyle w:val="Hervorhebung"/>
+          <w:rFonts w:ascii="Arial" w:hAnsi="Arial" w:cs="Arial"/>
+        </w:rPr>
+        <w:t xml:space="preserve"> Das Spiel auf d</w:t>
+      </w:r>
+      <w:r>
+        <w:rPr>
+          <w:rStyle w:val="Hervorhebung"/>
+          <w:rFonts w:ascii="Arial" w:hAnsi="Arial" w:cs="Arial"/>
+        </w:rPr>
+        <w:t>ie Platine löten</w:t>
       </w:r>
     </w:p>
     <w:p>
@@ -870,70 +2076,324 @@
           <w:i w:val="0"/>
           <w:iCs w:val="0"/>
         </w:rPr>
-        <w:t xml:space="preserve">Schnapp dir zusätzlich zu deinen Bauteilen auf dem Steckbrett noch die passende Platine für dieses Spiel. Eine Anleitung, wie du beim Löten am besten vorgehst findest du hier: </w:t>
-      </w:r>
-      <w:r>
-        <w:rPr>
-          <w:rStyle w:val="Hervorhebung"/>
-          <w:rFonts w:ascii="Arial" w:hAnsi="Arial" w:cs="Arial"/>
-          <w:i w:val="0"/>
-          <w:iCs w:val="0"/>
-          <w:color w:val="4F81BD" w:themeColor="accent1"/>
-        </w:rPr>
-        <w:t>-Link einfügen-</w:t>
-      </w:r>
-    </w:p>
-    <w:p>
-      <w:pPr>
-        <w:rPr>
-          <w:rStyle w:val="Hervorhebung"/>
-          <w:rFonts w:ascii="Arial" w:hAnsi="Arial" w:cs="Arial"/>
-          <w:i w:val="0"/>
-          <w:iCs w:val="0"/>
-        </w:rPr>
-      </w:pPr>
-    </w:p>
-    <w:p>
-      <w:pPr>
-        <w:rPr>
-          <w:rStyle w:val="Hervorhebung"/>
-          <w:rFonts w:ascii="Arial" w:hAnsi="Arial" w:cs="Arial"/>
-        </w:rPr>
-      </w:pPr>
-      <w:r>
-        <w:rPr>
-          <w:rStyle w:val="Hervorhebung"/>
-          <w:rFonts w:ascii="Arial" w:hAnsi="Arial" w:cs="Arial"/>
-        </w:rPr>
-        <w:t>Aufgabe 4:</w:t>
-      </w:r>
-    </w:p>
-    <w:p>
-      <w:pPr>
-        <w:rPr>
-          <w:rStyle w:val="Hervorhebung"/>
-          <w:rFonts w:ascii="Arial" w:hAnsi="Arial" w:cs="Arial"/>
-          <w:i w:val="0"/>
-          <w:iCs w:val="0"/>
-        </w:rPr>
-      </w:pPr>
-      <w:r>
-        <w:rPr>
-          <w:rStyle w:val="Hervorhebung"/>
-          <w:rFonts w:ascii="Arial" w:hAnsi="Arial" w:cs="Arial"/>
-          <w:i w:val="0"/>
-          <w:iCs w:val="0"/>
-        </w:rPr>
-        <w:t xml:space="preserve">Das Herzstück deines „Vier Gewinnt“-Spiels hast du nun fertig. Verschraube nun noch deine Platine mit dem Gehäuse und setze den ESP32 ein. </w:t>
-      </w:r>
-      <w:r>
-        <w:rPr>
-          <w:rStyle w:val="Hervorhebung"/>
-          <w:rFonts w:ascii="Arial" w:hAnsi="Arial" w:cs="Arial"/>
-          <w:i w:val="0"/>
-          <w:iCs w:val="0"/>
-        </w:rPr>
-        <w:t>In dem Dokument mit der Lötanleitung findest du ebenfalls eine Erklärung zur Funktionsweise des Gerätes.</w:t>
+        <w:t>Schnapp</w:t>
+      </w:r>
+      <w:r>
+        <w:rPr>
+          <w:rStyle w:val="Hervorhebung"/>
+          <w:rFonts w:ascii="Arial" w:hAnsi="Arial" w:cs="Arial"/>
+          <w:i w:val="0"/>
+          <w:iCs w:val="0"/>
+        </w:rPr>
+        <w:t>en</w:t>
+      </w:r>
+      <w:r>
+        <w:rPr>
+          <w:rStyle w:val="Hervorhebung"/>
+          <w:rFonts w:ascii="Arial" w:hAnsi="Arial" w:cs="Arial"/>
+          <w:i w:val="0"/>
+          <w:iCs w:val="0"/>
+        </w:rPr>
+        <w:t xml:space="preserve"> </w:t>
+      </w:r>
+      <w:r>
+        <w:rPr>
+          <w:rStyle w:val="Hervorhebung"/>
+          <w:rFonts w:ascii="Arial" w:hAnsi="Arial" w:cs="Arial"/>
+          <w:i w:val="0"/>
+          <w:iCs w:val="0"/>
+        </w:rPr>
+        <w:t>Sie sich</w:t>
+      </w:r>
+      <w:r>
+        <w:rPr>
+          <w:rStyle w:val="Hervorhebung"/>
+          <w:rFonts w:ascii="Arial" w:hAnsi="Arial" w:cs="Arial"/>
+          <w:i w:val="0"/>
+          <w:iCs w:val="0"/>
+        </w:rPr>
+        <w:t xml:space="preserve"> zusätzlich zu de</w:t>
+      </w:r>
+      <w:r>
+        <w:rPr>
+          <w:rStyle w:val="Hervorhebung"/>
+          <w:rFonts w:ascii="Arial" w:hAnsi="Arial" w:cs="Arial"/>
+          <w:i w:val="0"/>
+          <w:iCs w:val="0"/>
+        </w:rPr>
+        <w:t>n</w:t>
+      </w:r>
+      <w:r>
+        <w:rPr>
+          <w:rStyle w:val="Hervorhebung"/>
+          <w:rFonts w:ascii="Arial" w:hAnsi="Arial" w:cs="Arial"/>
+          <w:i w:val="0"/>
+          <w:iCs w:val="0"/>
+        </w:rPr>
+        <w:t xml:space="preserve"> Bauteilen auf dem Steckbrett noch die passende Platine für dieses Spiel. Eine Anleitung, wie </w:t>
+      </w:r>
+      <w:r>
+        <w:rPr>
+          <w:rStyle w:val="Hervorhebung"/>
+          <w:rFonts w:ascii="Arial" w:hAnsi="Arial" w:cs="Arial"/>
+          <w:i w:val="0"/>
+          <w:iCs w:val="0"/>
+        </w:rPr>
+        <w:t>Sie</w:t>
+      </w:r>
+      <w:r>
+        <w:rPr>
+          <w:rStyle w:val="Hervorhebung"/>
+          <w:rFonts w:ascii="Arial" w:hAnsi="Arial" w:cs="Arial"/>
+          <w:i w:val="0"/>
+          <w:iCs w:val="0"/>
+        </w:rPr>
+        <w:t xml:space="preserve"> beim Löten am besten vorgeh</w:t>
+      </w:r>
+      <w:r>
+        <w:rPr>
+          <w:rStyle w:val="Hervorhebung"/>
+          <w:rFonts w:ascii="Arial" w:hAnsi="Arial" w:cs="Arial"/>
+          <w:i w:val="0"/>
+          <w:iCs w:val="0"/>
+        </w:rPr>
+        <w:t>en</w:t>
+      </w:r>
+      <w:r>
+        <w:rPr>
+          <w:rStyle w:val="Hervorhebung"/>
+          <w:rFonts w:ascii="Arial" w:hAnsi="Arial" w:cs="Arial"/>
+          <w:i w:val="0"/>
+          <w:iCs w:val="0"/>
+        </w:rPr>
+        <w:t xml:space="preserve"> finde</w:t>
+      </w:r>
+      <w:r>
+        <w:rPr>
+          <w:rStyle w:val="Hervorhebung"/>
+          <w:rFonts w:ascii="Arial" w:hAnsi="Arial" w:cs="Arial"/>
+          <w:i w:val="0"/>
+          <w:iCs w:val="0"/>
+        </w:rPr>
+        <w:t>n</w:t>
+      </w:r>
+      <w:r>
+        <w:rPr>
+          <w:rStyle w:val="Hervorhebung"/>
+          <w:rFonts w:ascii="Arial" w:hAnsi="Arial" w:cs="Arial"/>
+          <w:i w:val="0"/>
+          <w:iCs w:val="0"/>
+        </w:rPr>
+        <w:t xml:space="preserve"> </w:t>
+      </w:r>
+      <w:r>
+        <w:rPr>
+          <w:rStyle w:val="Hervorhebung"/>
+          <w:rFonts w:ascii="Arial" w:hAnsi="Arial" w:cs="Arial"/>
+          <w:i w:val="0"/>
+          <w:iCs w:val="0"/>
+        </w:rPr>
+        <w:t>Sie</w:t>
+      </w:r>
+      <w:r>
+        <w:rPr>
+          <w:rStyle w:val="Hervorhebung"/>
+          <w:rFonts w:ascii="Arial" w:hAnsi="Arial" w:cs="Arial"/>
+          <w:i w:val="0"/>
+          <w:iCs w:val="0"/>
+        </w:rPr>
+        <w:t xml:space="preserve"> </w:t>
+      </w:r>
+      <w:r>
+        <w:rPr>
+          <w:rStyle w:val="Hervorhebung"/>
+          <w:rFonts w:ascii="Arial" w:hAnsi="Arial" w:cs="Arial"/>
+          <w:i w:val="0"/>
+          <w:iCs w:val="0"/>
+        </w:rPr>
+        <w:t>in der Lötanleitung.</w:t>
+      </w:r>
+    </w:p>
+    <w:p>
+      <w:pPr>
+        <w:rPr>
+          <w:rStyle w:val="Hervorhebung"/>
+          <w:rFonts w:ascii="Arial" w:hAnsi="Arial" w:cs="Arial"/>
+          <w:i w:val="0"/>
+          <w:iCs w:val="0"/>
+        </w:rPr>
+      </w:pPr>
+    </w:p>
+    <w:p>
+      <w:pPr>
+        <w:rPr>
+          <w:rStyle w:val="Hervorhebung"/>
+          <w:rFonts w:ascii="Arial" w:hAnsi="Arial" w:cs="Arial"/>
+        </w:rPr>
+      </w:pPr>
+      <w:r>
+        <w:rPr>
+          <w:rStyle w:val="Hervorhebung"/>
+          <w:rFonts w:ascii="Arial" w:hAnsi="Arial" w:cs="Arial"/>
+        </w:rPr>
+        <w:t xml:space="preserve">Aufgabe </w:t>
+      </w:r>
+      <w:r>
+        <w:rPr>
+          <w:rStyle w:val="Hervorhebung"/>
+          <w:rFonts w:ascii="Arial" w:hAnsi="Arial" w:cs="Arial"/>
+        </w:rPr>
+        <w:t>6</w:t>
+      </w:r>
+      <w:r>
+        <w:rPr>
+          <w:rStyle w:val="Hervorhebung"/>
+          <w:rFonts w:ascii="Arial" w:hAnsi="Arial" w:cs="Arial"/>
+        </w:rPr>
+        <w:t>:</w:t>
+      </w:r>
+      <w:r>
+        <w:rPr>
+          <w:rStyle w:val="Hervorhebung"/>
+          <w:rFonts w:ascii="Arial" w:hAnsi="Arial" w:cs="Arial"/>
+        </w:rPr>
+        <w:t xml:space="preserve"> </w:t>
+      </w:r>
+    </w:p>
+    <w:p>
+      <w:pPr>
+        <w:rPr>
+          <w:rStyle w:val="Hervorhebung"/>
+          <w:rFonts w:ascii="Arial" w:hAnsi="Arial" w:cs="Arial"/>
+          <w:i w:val="0"/>
+          <w:iCs w:val="0"/>
+        </w:rPr>
+      </w:pPr>
+      <w:r>
+        <w:rPr>
+          <w:rStyle w:val="Hervorhebung"/>
+          <w:rFonts w:ascii="Arial" w:hAnsi="Arial" w:cs="Arial"/>
+          <w:i w:val="0"/>
+          <w:iCs w:val="0"/>
+        </w:rPr>
+        <w:t>Das Herzstück deines „Vier Gewinnt“-Spiels ha</w:t>
+      </w:r>
+      <w:r>
+        <w:rPr>
+          <w:rStyle w:val="Hervorhebung"/>
+          <w:rFonts w:ascii="Arial" w:hAnsi="Arial" w:cs="Arial"/>
+          <w:i w:val="0"/>
+          <w:iCs w:val="0"/>
+        </w:rPr>
+        <w:t>ben</w:t>
+      </w:r>
+      <w:r>
+        <w:rPr>
+          <w:rStyle w:val="Hervorhebung"/>
+          <w:rFonts w:ascii="Arial" w:hAnsi="Arial" w:cs="Arial"/>
+          <w:i w:val="0"/>
+          <w:iCs w:val="0"/>
+        </w:rPr>
+        <w:t xml:space="preserve"> </w:t>
+      </w:r>
+      <w:r>
+        <w:rPr>
+          <w:rStyle w:val="Hervorhebung"/>
+          <w:rFonts w:ascii="Arial" w:hAnsi="Arial" w:cs="Arial"/>
+          <w:i w:val="0"/>
+          <w:iCs w:val="0"/>
+        </w:rPr>
+        <w:t>Sie</w:t>
+      </w:r>
+      <w:r>
+        <w:rPr>
+          <w:rStyle w:val="Hervorhebung"/>
+          <w:rFonts w:ascii="Arial" w:hAnsi="Arial" w:cs="Arial"/>
+          <w:i w:val="0"/>
+          <w:iCs w:val="0"/>
+        </w:rPr>
+        <w:t xml:space="preserve"> nun fertig. Verschraube</w:t>
+      </w:r>
+      <w:r>
+        <w:rPr>
+          <w:rStyle w:val="Hervorhebung"/>
+          <w:rFonts w:ascii="Arial" w:hAnsi="Arial" w:cs="Arial"/>
+          <w:i w:val="0"/>
+          <w:iCs w:val="0"/>
+        </w:rPr>
+        <w:t>n Sie</w:t>
+      </w:r>
+      <w:r>
+        <w:rPr>
+          <w:rStyle w:val="Hervorhebung"/>
+          <w:rFonts w:ascii="Arial" w:hAnsi="Arial" w:cs="Arial"/>
+          <w:i w:val="0"/>
+          <w:iCs w:val="0"/>
+        </w:rPr>
+        <w:t xml:space="preserve"> nun noch </w:t>
+      </w:r>
+      <w:r>
+        <w:rPr>
+          <w:rStyle w:val="Hervorhebung"/>
+          <w:rFonts w:ascii="Arial" w:hAnsi="Arial" w:cs="Arial"/>
+          <w:i w:val="0"/>
+          <w:iCs w:val="0"/>
+        </w:rPr>
+        <w:t>Ihre</w:t>
+      </w:r>
+      <w:r>
+        <w:rPr>
+          <w:rStyle w:val="Hervorhebung"/>
+          <w:rFonts w:ascii="Arial" w:hAnsi="Arial" w:cs="Arial"/>
+          <w:i w:val="0"/>
+          <w:iCs w:val="0"/>
+        </w:rPr>
+        <w:t xml:space="preserve"> Platine mit dem Gehäuse und setze</w:t>
+      </w:r>
+      <w:r>
+        <w:rPr>
+          <w:rStyle w:val="Hervorhebung"/>
+          <w:rFonts w:ascii="Arial" w:hAnsi="Arial" w:cs="Arial"/>
+          <w:i w:val="0"/>
+          <w:iCs w:val="0"/>
+        </w:rPr>
+        <w:t>n Sie</w:t>
+      </w:r>
+      <w:r>
+        <w:rPr>
+          <w:rStyle w:val="Hervorhebung"/>
+          <w:rFonts w:ascii="Arial" w:hAnsi="Arial" w:cs="Arial"/>
+          <w:i w:val="0"/>
+          <w:iCs w:val="0"/>
+        </w:rPr>
+        <w:t xml:space="preserve"> den ESP32 ein. </w:t>
+      </w:r>
+      <w:r>
+        <w:rPr>
+          <w:rStyle w:val="Hervorhebung"/>
+          <w:rFonts w:ascii="Arial" w:hAnsi="Arial" w:cs="Arial"/>
+          <w:i w:val="0"/>
+          <w:iCs w:val="0"/>
+        </w:rPr>
+        <w:t>In dem Dokument mit der Lötanleitung finde</w:t>
+      </w:r>
+      <w:r>
+        <w:rPr>
+          <w:rStyle w:val="Hervorhebung"/>
+          <w:rFonts w:ascii="Arial" w:hAnsi="Arial" w:cs="Arial"/>
+          <w:i w:val="0"/>
+          <w:iCs w:val="0"/>
+        </w:rPr>
+        <w:t>n Sie</w:t>
+      </w:r>
+      <w:r>
+        <w:rPr>
+          <w:rStyle w:val="Hervorhebung"/>
+          <w:rFonts w:ascii="Arial" w:hAnsi="Arial" w:cs="Arial"/>
+          <w:i w:val="0"/>
+          <w:iCs w:val="0"/>
+        </w:rPr>
+        <w:t xml:space="preserve"> ebenfalls eine Erklärung zur Funktionsweise des Gerätes.</w:t>
       </w:r>
     </w:p>
     <w:p>
@@ -984,10 +2444,10 @@
       </w:r>
     </w:p>
     <w:sectPr>
-      <w:headerReference w:type="even" r:id="rId7"/>
-      <w:headerReference w:type="default" r:id="rId8"/>
-      <w:footerReference w:type="default" r:id="rId9"/>
-      <w:headerReference w:type="first" r:id="rId10"/>
+      <w:headerReference w:type="even" r:id="rId12"/>
+      <w:headerReference w:type="default" r:id="rId13"/>
+      <w:footerReference w:type="default" r:id="rId14"/>
+      <w:headerReference w:type="first" r:id="rId15"/>
       <w:pgSz w:w="11906" w:h="16838"/>
       <w:pgMar w:top="2269" w:right="1418" w:bottom="1134" w:left="1134" w:header="567" w:footer="448" w:gutter="0"/>
       <w:cols w:space="708"/>
@@ -1186,7 +2646,7 @@
         <w:sz w:val="20"/>
         <w:szCs w:val="20"/>
       </w:rPr>
-      <w:t>12.09.2023</w:t>
+      <w:t>15.09.2023</w:t>
     </w:r>
     <w:r>
       <w:rPr>

</xml_diff>